<commit_message>
added 0-level and 1-level DFD
</commit_message>
<xml_diff>
--- a/project-book.docx
+++ b/project-book.docx
@@ -185,22 +185,444 @@
         </w:rPr>
         <w:t>.</w:t>
       </w:r>
+    </w:p>
+    <w:p>
+      <w:pPr>
+        <w:spacing w:line="259" w:lineRule="auto"/>
+        <w:rPr>
+          <w:sz w:val="24"/>
+          <w:szCs w:val="24"/>
+        </w:rPr>
+      </w:pPr>
+      <w:r>
+        <w:rPr>
+          <w:sz w:val="24"/>
+          <w:szCs w:val="24"/>
+        </w:rPr>
+        <w:br w:type="page"/>
+      </w:r>
+    </w:p>
+    <w:p>
+      <w:pPr>
+        <w:jc w:val="center"/>
+        <w:rPr>
+          <w:sz w:val="24"/>
+          <w:szCs w:val="24"/>
+        </w:rPr>
+      </w:pPr>
+      <w:r>
+        <w:rPr>
+          <w:b/>
+          <w:sz w:val="44"/>
+          <w:u w:val="single"/>
+        </w:rPr>
+        <w:lastRenderedPageBreak/>
+        <w:t>Chapter 2</w:t>
+      </w:r>
+    </w:p>
+    <w:p>
+      <w:pPr>
+        <w:jc w:val="center"/>
+        <w:rPr>
+          <w:b/>
+          <w:sz w:val="30"/>
+        </w:rPr>
+      </w:pPr>
+      <w:r>
+        <w:rPr>
+          <w:b/>
+          <w:sz w:val="30"/>
+        </w:rPr>
+        <w:t>System Requirements Specifications</w:t>
+      </w:r>
+    </w:p>
+    <w:p/>
+    <w:p>
+      <w:pPr>
+        <w:pStyle w:val="ListParagraph"/>
+        <w:numPr>
+          <w:ilvl w:val="1"/>
+          <w:numId w:val="3"/>
+        </w:numPr>
+        <w:rPr>
+          <w:b/>
+          <w:sz w:val="26"/>
+          <w:szCs w:val="26"/>
+        </w:rPr>
+      </w:pPr>
+      <w:r>
+        <w:rPr>
+          <w:b/>
+          <w:sz w:val="26"/>
+          <w:szCs w:val="26"/>
+        </w:rPr>
+        <w:t xml:space="preserve"> Requirements for the system</w:t>
+      </w:r>
+    </w:p>
+    <w:p>
+      <w:pPr>
+        <w:rPr>
+          <w:b/>
+          <w:sz w:val="26"/>
+          <w:szCs w:val="26"/>
+        </w:rPr>
+      </w:pPr>
+    </w:p>
+    <w:p>
+      <w:pPr>
+        <w:spacing w:line="259" w:lineRule="auto"/>
+      </w:pPr>
+      <w:r>
+        <w:br w:type="page"/>
+      </w:r>
+    </w:p>
+    <w:p>
+      <w:pPr>
+        <w:jc w:val="center"/>
+        <w:rPr>
+          <w:sz w:val="24"/>
+          <w:szCs w:val="24"/>
+        </w:rPr>
+      </w:pPr>
       <w:bookmarkStart w:id="0" w:name="_GoBack"/>
       <w:bookmarkEnd w:id="0"/>
-    </w:p>
-    <w:p>
-      <w:pPr>
-        <w:jc w:val="both"/>
-        <w:rPr>
-          <w:sz w:val="24"/>
-          <w:szCs w:val="24"/>
+      <w:r>
+        <w:rPr>
+          <w:b/>
+          <w:sz w:val="44"/>
+          <w:u w:val="single"/>
+        </w:rPr>
+        <w:lastRenderedPageBreak/>
+        <w:t>Chapter 3</w:t>
+      </w:r>
+    </w:p>
+    <w:p>
+      <w:pPr>
+        <w:jc w:val="center"/>
+        <w:rPr>
+          <w:b/>
+          <w:sz w:val="30"/>
+        </w:rPr>
+      </w:pPr>
+      <w:r>
+        <w:rPr>
+          <w:b/>
+          <w:sz w:val="30"/>
+        </w:rPr>
+        <w:t>Structured Analysis</w:t>
+      </w:r>
+    </w:p>
+    <w:p/>
+    <w:p>
+      <w:pPr>
+        <w:pStyle w:val="ListParagraph"/>
+        <w:numPr>
+          <w:ilvl w:val="1"/>
+          <w:numId w:val="4"/>
+        </w:numPr>
+        <w:rPr>
+          <w:b/>
+          <w:sz w:val="26"/>
+          <w:szCs w:val="26"/>
+        </w:rPr>
+      </w:pPr>
+      <w:r>
+        <w:rPr>
+          <w:b/>
+          <w:sz w:val="26"/>
+          <w:szCs w:val="26"/>
+        </w:rPr>
+        <w:t>DFD (Data flow Diagram)</w:t>
+      </w:r>
+    </w:p>
+    <w:p>
+      <w:pPr>
+        <w:pStyle w:val="ListParagraph"/>
+        <w:ind w:left="360"/>
+      </w:pPr>
+      <w:r>
+        <w:pict>
+          <v:shapetype id="_x0000_t75" coordsize="21600,21600" o:spt="75" o:preferrelative="t" path="m@4@5l@4@11@9@11@9@5xe" filled="f" stroked="f">
+            <v:stroke joinstyle="miter"/>
+            <v:formulas>
+              <v:f eqn="if lineDrawn pixelLineWidth 0"/>
+              <v:f eqn="sum @0 1 0"/>
+              <v:f eqn="sum 0 0 @1"/>
+              <v:f eqn="prod @2 1 2"/>
+              <v:f eqn="prod @3 21600 pixelWidth"/>
+              <v:f eqn="prod @3 21600 pixelHeight"/>
+              <v:f eqn="sum @0 0 1"/>
+              <v:f eqn="prod @6 1 2"/>
+              <v:f eqn="prod @7 21600 pixelWidth"/>
+              <v:f eqn="sum @8 21600 0"/>
+              <v:f eqn="prod @7 21600 pixelHeight"/>
+              <v:f eqn="sum @10 21600 0"/>
+            </v:formulas>
+            <v:path o:extrusionok="f" gradientshapeok="t" o:connecttype="rect"/>
+            <o:lock v:ext="edit" aspectratio="t"/>
+          </v:shapetype>
+          <v:shape id="_x0000_i1025" type="#_x0000_t75" style="width:498.75pt;height:226.5pt">
+            <v:imagedata r:id="rId7" o:title="0-level(DFD)1"/>
+          </v:shape>
+        </w:pict>
+      </w:r>
+    </w:p>
+    <w:p>
+      <w:pPr>
+        <w:pStyle w:val="ListParagraph"/>
+        <w:ind w:left="360"/>
+      </w:pPr>
+      <w:r>
+        <w:rPr>
+          <w:b/>
+          <w:noProof/>
+          <w:sz w:val="26"/>
+          <w:szCs w:val="26"/>
+        </w:rPr>
+        <w:pict>
+          <v:shape id="_x0000_i1026" type="#_x0000_t75" style="width:550.5pt;height:309.75pt">
+            <v:imagedata r:id="rId8" o:title="1-level(DFD)"/>
+          </v:shape>
+        </w:pict>
+      </w:r>
+    </w:p>
+    <w:p>
+      <w:pPr>
+        <w:pStyle w:val="ListParagraph"/>
+        <w:ind w:left="360"/>
+      </w:pPr>
+    </w:p>
+    <w:p>
+      <w:pPr>
+        <w:pStyle w:val="ListParagraph"/>
+        <w:ind w:left="360"/>
+      </w:pPr>
+    </w:p>
+    <w:p>
+      <w:pPr>
+        <w:pStyle w:val="ListParagraph"/>
+        <w:numPr>
+          <w:ilvl w:val="1"/>
+          <w:numId w:val="4"/>
+        </w:numPr>
+        <w:rPr>
+          <w:b/>
+          <w:sz w:val="26"/>
+          <w:szCs w:val="26"/>
+        </w:rPr>
+      </w:pPr>
+      <w:r>
+        <w:rPr>
+          <w:b/>
+          <w:sz w:val="26"/>
+          <w:szCs w:val="26"/>
+        </w:rPr>
+        <w:t>Data Dictionary</w:t>
+      </w:r>
+    </w:p>
+    <w:p>
+      <w:pPr>
+        <w:pStyle w:val="ListParagraph"/>
+        <w:ind w:left="360"/>
+      </w:pPr>
+      <w:r>
+        <w:t>A</w:t>
+      </w:r>
+    </w:p>
+    <w:p>
+      <w:pPr>
+        <w:pStyle w:val="ListParagraph"/>
+        <w:ind w:left="360"/>
+        <w:rPr>
+          <w:b/>
+          <w:sz w:val="26"/>
+          <w:szCs w:val="26"/>
+        </w:rPr>
+      </w:pPr>
+    </w:p>
+    <w:p>
+      <w:pPr>
+        <w:pStyle w:val="ListParagraph"/>
+        <w:numPr>
+          <w:ilvl w:val="1"/>
+          <w:numId w:val="4"/>
+        </w:numPr>
+        <w:rPr>
+          <w:b/>
+          <w:sz w:val="26"/>
+          <w:szCs w:val="26"/>
+        </w:rPr>
+      </w:pPr>
+      <w:r>
+        <w:rPr>
+          <w:b/>
+          <w:sz w:val="26"/>
+          <w:szCs w:val="26"/>
+        </w:rPr>
+        <w:lastRenderedPageBreak/>
+        <w:t>Structured English</w:t>
+      </w:r>
+    </w:p>
+    <w:p>
+      <w:pPr>
+        <w:pStyle w:val="ListParagraph"/>
+        <w:ind w:left="360"/>
+      </w:pPr>
+      <w:r>
+        <w:t>A</w:t>
+      </w:r>
+    </w:p>
+    <w:p>
+      <w:pPr>
+        <w:pStyle w:val="ListParagraph"/>
+        <w:ind w:left="360"/>
+      </w:pPr>
+    </w:p>
+    <w:p>
+      <w:pPr>
+        <w:pStyle w:val="ListParagraph"/>
+        <w:numPr>
+          <w:ilvl w:val="1"/>
+          <w:numId w:val="4"/>
+        </w:numPr>
+        <w:rPr>
+          <w:b/>
+          <w:sz w:val="26"/>
+          <w:szCs w:val="26"/>
+        </w:rPr>
+      </w:pPr>
+      <w:r>
+        <w:rPr>
+          <w:b/>
+          <w:sz w:val="26"/>
+          <w:szCs w:val="26"/>
+        </w:rPr>
+        <w:t>Pseudo Code</w:t>
+      </w:r>
+    </w:p>
+    <w:p>
+      <w:pPr>
+        <w:pStyle w:val="ListParagraph"/>
+        <w:ind w:left="360"/>
+        <w:rPr>
+          <w:b/>
+          <w:sz w:val="26"/>
+          <w:szCs w:val="26"/>
+        </w:rPr>
+      </w:pPr>
+      <w:r>
+        <w:t>A</w:t>
+      </w:r>
+    </w:p>
+    <w:p>
+      <w:pPr>
+        <w:pStyle w:val="ListParagraph"/>
+        <w:ind w:left="360"/>
+        <w:rPr>
+          <w:b/>
+          <w:sz w:val="26"/>
+          <w:szCs w:val="26"/>
+        </w:rPr>
+      </w:pPr>
+    </w:p>
+    <w:p>
+      <w:pPr>
+        <w:pStyle w:val="ListParagraph"/>
+        <w:numPr>
+          <w:ilvl w:val="1"/>
+          <w:numId w:val="4"/>
+        </w:numPr>
+        <w:rPr>
+          <w:b/>
+          <w:sz w:val="26"/>
+          <w:szCs w:val="26"/>
+        </w:rPr>
+      </w:pPr>
+      <w:r>
+        <w:rPr>
+          <w:b/>
+          <w:sz w:val="26"/>
+          <w:szCs w:val="26"/>
+        </w:rPr>
+        <w:t>Decision Tree</w:t>
+      </w:r>
+    </w:p>
+    <w:p>
+      <w:pPr>
+        <w:pStyle w:val="ListParagraph"/>
+        <w:ind w:left="360"/>
+        <w:rPr>
+          <w:b/>
+          <w:sz w:val="26"/>
+          <w:szCs w:val="26"/>
+        </w:rPr>
+      </w:pPr>
+      <w:r>
+        <w:t>A</w:t>
+      </w:r>
+    </w:p>
+    <w:p>
+      <w:pPr>
+        <w:pStyle w:val="ListParagraph"/>
+        <w:ind w:left="360"/>
+        <w:rPr>
+          <w:b/>
+          <w:sz w:val="26"/>
+          <w:szCs w:val="26"/>
+        </w:rPr>
+      </w:pPr>
+    </w:p>
+    <w:p>
+      <w:pPr>
+        <w:pStyle w:val="ListParagraph"/>
+        <w:numPr>
+          <w:ilvl w:val="1"/>
+          <w:numId w:val="4"/>
+        </w:numPr>
+        <w:rPr>
+          <w:b/>
+          <w:sz w:val="26"/>
+          <w:szCs w:val="26"/>
+        </w:rPr>
+      </w:pPr>
+      <w:r>
+        <w:rPr>
+          <w:b/>
+          <w:sz w:val="26"/>
+          <w:szCs w:val="26"/>
+        </w:rPr>
+        <w:t>Decision Table</w:t>
+      </w:r>
+    </w:p>
+    <w:p>
+      <w:pPr>
+        <w:pStyle w:val="ListParagraph"/>
+        <w:ind w:left="360"/>
+        <w:rPr>
+          <w:b/>
+          <w:sz w:val="26"/>
+          <w:szCs w:val="26"/>
+        </w:rPr>
+      </w:pPr>
+      <w:r>
+        <w:t>a</w:t>
+      </w:r>
+    </w:p>
+    <w:p>
+      <w:pPr>
+        <w:pStyle w:val="ListParagraph"/>
+        <w:ind w:left="360"/>
+        <w:rPr>
+          <w:b/>
+          <w:sz w:val="26"/>
+          <w:szCs w:val="26"/>
         </w:rPr>
       </w:pPr>
     </w:p>
     <w:p/>
     <w:sectPr>
-      <w:pgSz w:w="12240" w:h="15840"/>
-      <w:pgMar w:top="1440" w:right="1440" w:bottom="1440" w:left="1440" w:header="720" w:footer="720" w:gutter="0"/>
+      <w:pgSz w:w="12240" w:h="15840" w:code="1"/>
+      <w:pgMar w:top="720" w:right="720" w:bottom="720" w:left="720" w:header="720" w:footer="720" w:gutter="0"/>
       <w:cols w:space="720"/>
       <w:docGrid w:linePitch="360"/>
     </w:sectPr>
@@ -208,9 +630,285 @@
 </w:document>
 </file>
 
+<file path=word/endnotes.xml><?xml version="1.0" encoding="utf-8"?>
+<w:endnotes xmlns:wpc="http://schemas.microsoft.com/office/word/2010/wordprocessingCanvas" xmlns:cx="http://schemas.microsoft.com/office/drawing/2014/chartex" xmlns:cx1="http://schemas.microsoft.com/office/drawing/2015/9/8/chartex" xmlns:mc="http://schemas.openxmlformats.org/markup-compatibility/2006" xmlns:o="urn:schemas-microsoft-com:office:office" xmlns:r="http://schemas.openxmlformats.org/officeDocument/2006/relationships" xmlns:m="http://schemas.openxmlformats.org/officeDocument/2006/math" xmlns:v="urn:schemas-microsoft-com:vml" xmlns:wp14="http://schemas.microsoft.com/office/word/2010/wordprocessingDrawing" xmlns:wp="http://schemas.openxmlformats.org/drawingml/2006/wordprocessingDrawing" xmlns:w10="urn:schemas-microsoft-com:office:word" xmlns:w="http://schemas.openxmlformats.org/wordprocessingml/2006/main" xmlns:w14="http://schemas.microsoft.com/office/word/2010/wordml" xmlns:w15="http://schemas.microsoft.com/office/word/2012/wordml" xmlns:w16se="http://schemas.microsoft.com/office/word/2015/wordml/symex" xmlns:wpg="http://schemas.microsoft.com/office/word/2010/wordprocessingGroup" xmlns:wpi="http://schemas.microsoft.com/office/word/2010/wordprocessingInk" xmlns:wne="http://schemas.microsoft.com/office/word/2006/wordml" xmlns:wps="http://schemas.microsoft.com/office/word/2010/wordprocessingShape" mc:Ignorable="w14 w15 w16se wp14">
+  <w:endnote w:type="separator" w:id="-1">
+    <w:p>
+      <w:pPr>
+        <w:spacing w:after="0" w:line="240" w:lineRule="auto"/>
+      </w:pPr>
+      <w:r>
+        <w:separator/>
+      </w:r>
+    </w:p>
+  </w:endnote>
+  <w:endnote w:type="continuationSeparator" w:id="0">
+    <w:p>
+      <w:pPr>
+        <w:spacing w:after="0" w:line="240" w:lineRule="auto"/>
+      </w:pPr>
+      <w:r>
+        <w:continuationSeparator/>
+      </w:r>
+    </w:p>
+  </w:endnote>
+</w:endnotes>
+</file>
+
+<file path=word/footnotes.xml><?xml version="1.0" encoding="utf-8"?>
+<w:footnotes xmlns:wpc="http://schemas.microsoft.com/office/word/2010/wordprocessingCanvas" xmlns:cx="http://schemas.microsoft.com/office/drawing/2014/chartex" xmlns:cx1="http://schemas.microsoft.com/office/drawing/2015/9/8/chartex" xmlns:mc="http://schemas.openxmlformats.org/markup-compatibility/2006" xmlns:o="urn:schemas-microsoft-com:office:office" xmlns:r="http://schemas.openxmlformats.org/officeDocument/2006/relationships" xmlns:m="http://schemas.openxmlformats.org/officeDocument/2006/math" xmlns:v="urn:schemas-microsoft-com:vml" xmlns:wp14="http://schemas.microsoft.com/office/word/2010/wordprocessingDrawing" xmlns:wp="http://schemas.openxmlformats.org/drawingml/2006/wordprocessingDrawing" xmlns:w10="urn:schemas-microsoft-com:office:word" xmlns:w="http://schemas.openxmlformats.org/wordprocessingml/2006/main" xmlns:w14="http://schemas.microsoft.com/office/word/2010/wordml" xmlns:w15="http://schemas.microsoft.com/office/word/2012/wordml" xmlns:w16se="http://schemas.microsoft.com/office/word/2015/wordml/symex" xmlns:wpg="http://schemas.microsoft.com/office/word/2010/wordprocessingGroup" xmlns:wpi="http://schemas.microsoft.com/office/word/2010/wordprocessingInk" xmlns:wne="http://schemas.microsoft.com/office/word/2006/wordml" xmlns:wps="http://schemas.microsoft.com/office/word/2010/wordprocessingShape" mc:Ignorable="w14 w15 w16se wp14">
+  <w:footnote w:type="separator" w:id="-1">
+    <w:p>
+      <w:pPr>
+        <w:spacing w:after="0" w:line="240" w:lineRule="auto"/>
+      </w:pPr>
+      <w:r>
+        <w:separator/>
+      </w:r>
+    </w:p>
+  </w:footnote>
+  <w:footnote w:type="continuationSeparator" w:id="0">
+    <w:p>
+      <w:pPr>
+        <w:spacing w:after="0" w:line="240" w:lineRule="auto"/>
+      </w:pPr>
+      <w:r>
+        <w:continuationSeparator/>
+      </w:r>
+    </w:p>
+  </w:footnote>
+</w:footnotes>
+</file>
+
 <file path=word/numbering.xml><?xml version="1.0" encoding="utf-8"?>
 <w:numbering xmlns:wpc="http://schemas.microsoft.com/office/word/2010/wordprocessingCanvas" xmlns:cx="http://schemas.microsoft.com/office/drawing/2014/chartex" xmlns:cx1="http://schemas.microsoft.com/office/drawing/2015/9/8/chartex" xmlns:mc="http://schemas.openxmlformats.org/markup-compatibility/2006" xmlns:o="urn:schemas-microsoft-com:office:office" xmlns:r="http://schemas.openxmlformats.org/officeDocument/2006/relationships" xmlns:m="http://schemas.openxmlformats.org/officeDocument/2006/math" xmlns:v="urn:schemas-microsoft-com:vml" xmlns:wp14="http://schemas.microsoft.com/office/word/2010/wordprocessingDrawing" xmlns:wp="http://schemas.openxmlformats.org/drawingml/2006/wordprocessingDrawing" xmlns:w10="urn:schemas-microsoft-com:office:word" xmlns:w="http://schemas.openxmlformats.org/wordprocessingml/2006/main" xmlns:w14="http://schemas.microsoft.com/office/word/2010/wordml" xmlns:w15="http://schemas.microsoft.com/office/word/2012/wordml" xmlns:w16se="http://schemas.microsoft.com/office/word/2015/wordml/symex" xmlns:wpg="http://schemas.microsoft.com/office/word/2010/wordprocessingGroup" xmlns:wpi="http://schemas.microsoft.com/office/word/2010/wordprocessingInk" xmlns:wne="http://schemas.microsoft.com/office/word/2006/wordml" xmlns:wps="http://schemas.microsoft.com/office/word/2010/wordprocessingShape" mc:Ignorable="w14 w15 w16se wp14">
   <w:abstractNum w:abstractNumId="0" w15:restartNumberingAfterBreak="0">
+    <w:nsid w:val="020F1DEE"/>
+    <w:multiLevelType w:val="multilevel"/>
+    <w:tmpl w:val="F018470A"/>
+    <w:lvl w:ilvl="0">
+      <w:start w:val="3"/>
+      <w:numFmt w:val="decimal"/>
+      <w:lvlText w:val="%1"/>
+      <w:lvlJc w:val="left"/>
+      <w:pPr>
+        <w:ind w:left="360" w:hanging="360"/>
+      </w:pPr>
+      <w:rPr>
+        <w:rFonts w:hint="default"/>
+      </w:rPr>
+    </w:lvl>
+    <w:lvl w:ilvl="1">
+      <w:start w:val="3"/>
+      <w:numFmt w:val="decimal"/>
+      <w:lvlText w:val="%1.%2"/>
+      <w:lvlJc w:val="left"/>
+      <w:pPr>
+        <w:ind w:left="360" w:hanging="360"/>
+      </w:pPr>
+      <w:rPr>
+        <w:rFonts w:hint="default"/>
+      </w:rPr>
+    </w:lvl>
+    <w:lvl w:ilvl="2">
+      <w:start w:val="1"/>
+      <w:numFmt w:val="decimal"/>
+      <w:lvlText w:val="%1.%2.%3"/>
+      <w:lvlJc w:val="left"/>
+      <w:pPr>
+        <w:ind w:left="720" w:hanging="720"/>
+      </w:pPr>
+      <w:rPr>
+        <w:rFonts w:hint="default"/>
+      </w:rPr>
+    </w:lvl>
+    <w:lvl w:ilvl="3">
+      <w:start w:val="1"/>
+      <w:numFmt w:val="decimal"/>
+      <w:lvlText w:val="%1.%2.%3.%4"/>
+      <w:lvlJc w:val="left"/>
+      <w:pPr>
+        <w:ind w:left="1080" w:hanging="1080"/>
+      </w:pPr>
+      <w:rPr>
+        <w:rFonts w:hint="default"/>
+      </w:rPr>
+    </w:lvl>
+    <w:lvl w:ilvl="4">
+      <w:start w:val="1"/>
+      <w:numFmt w:val="decimal"/>
+      <w:lvlText w:val="%1.%2.%3.%4.%5"/>
+      <w:lvlJc w:val="left"/>
+      <w:pPr>
+        <w:ind w:left="1080" w:hanging="1080"/>
+      </w:pPr>
+      <w:rPr>
+        <w:rFonts w:hint="default"/>
+      </w:rPr>
+    </w:lvl>
+    <w:lvl w:ilvl="5">
+      <w:start w:val="1"/>
+      <w:numFmt w:val="decimal"/>
+      <w:lvlText w:val="%1.%2.%3.%4.%5.%6"/>
+      <w:lvlJc w:val="left"/>
+      <w:pPr>
+        <w:ind w:left="1440" w:hanging="1440"/>
+      </w:pPr>
+      <w:rPr>
+        <w:rFonts w:hint="default"/>
+      </w:rPr>
+    </w:lvl>
+    <w:lvl w:ilvl="6">
+      <w:start w:val="1"/>
+      <w:numFmt w:val="decimal"/>
+      <w:lvlText w:val="%1.%2.%3.%4.%5.%6.%7"/>
+      <w:lvlJc w:val="left"/>
+      <w:pPr>
+        <w:ind w:left="1440" w:hanging="1440"/>
+      </w:pPr>
+      <w:rPr>
+        <w:rFonts w:hint="default"/>
+      </w:rPr>
+    </w:lvl>
+    <w:lvl w:ilvl="7">
+      <w:start w:val="1"/>
+      <w:numFmt w:val="decimal"/>
+      <w:lvlText w:val="%1.%2.%3.%4.%5.%6.%7.%8"/>
+      <w:lvlJc w:val="left"/>
+      <w:pPr>
+        <w:ind w:left="1800" w:hanging="1800"/>
+      </w:pPr>
+      <w:rPr>
+        <w:rFonts w:hint="default"/>
+      </w:rPr>
+    </w:lvl>
+    <w:lvl w:ilvl="8">
+      <w:start w:val="1"/>
+      <w:numFmt w:val="decimal"/>
+      <w:lvlText w:val="%1.%2.%3.%4.%5.%6.%7.%8.%9"/>
+      <w:lvlJc w:val="left"/>
+      <w:pPr>
+        <w:ind w:left="1800" w:hanging="1800"/>
+      </w:pPr>
+      <w:rPr>
+        <w:rFonts w:hint="default"/>
+      </w:rPr>
+    </w:lvl>
+  </w:abstractNum>
+  <w:abstractNum w:abstractNumId="1" w15:restartNumberingAfterBreak="0">
+    <w:nsid w:val="3F7C3B2A"/>
+    <w:multiLevelType w:val="multilevel"/>
+    <w:tmpl w:val="F294BDDE"/>
+    <w:lvl w:ilvl="0">
+      <w:start w:val="2"/>
+      <w:numFmt w:val="decimal"/>
+      <w:lvlText w:val="%1"/>
+      <w:lvlJc w:val="left"/>
+      <w:pPr>
+        <w:ind w:left="360" w:hanging="360"/>
+      </w:pPr>
+      <w:rPr>
+        <w:rFonts w:hint="default"/>
+      </w:rPr>
+    </w:lvl>
+    <w:lvl w:ilvl="1">
+      <w:start w:val="1"/>
+      <w:numFmt w:val="decimal"/>
+      <w:lvlText w:val="%1.%2"/>
+      <w:lvlJc w:val="left"/>
+      <w:pPr>
+        <w:ind w:left="360" w:hanging="360"/>
+      </w:pPr>
+      <w:rPr>
+        <w:rFonts w:hint="default"/>
+      </w:rPr>
+    </w:lvl>
+    <w:lvl w:ilvl="2">
+      <w:start w:val="1"/>
+      <w:numFmt w:val="decimal"/>
+      <w:lvlText w:val="%1.%2.%3"/>
+      <w:lvlJc w:val="left"/>
+      <w:pPr>
+        <w:ind w:left="720" w:hanging="720"/>
+      </w:pPr>
+      <w:rPr>
+        <w:rFonts w:hint="default"/>
+      </w:rPr>
+    </w:lvl>
+    <w:lvl w:ilvl="3">
+      <w:start w:val="1"/>
+      <w:numFmt w:val="decimal"/>
+      <w:lvlText w:val="%1.%2.%3.%4"/>
+      <w:lvlJc w:val="left"/>
+      <w:pPr>
+        <w:ind w:left="1080" w:hanging="1080"/>
+      </w:pPr>
+      <w:rPr>
+        <w:rFonts w:hint="default"/>
+      </w:rPr>
+    </w:lvl>
+    <w:lvl w:ilvl="4">
+      <w:start w:val="1"/>
+      <w:numFmt w:val="decimal"/>
+      <w:lvlText w:val="%1.%2.%3.%4.%5"/>
+      <w:lvlJc w:val="left"/>
+      <w:pPr>
+        <w:ind w:left="1080" w:hanging="1080"/>
+      </w:pPr>
+      <w:rPr>
+        <w:rFonts w:hint="default"/>
+      </w:rPr>
+    </w:lvl>
+    <w:lvl w:ilvl="5">
+      <w:start w:val="1"/>
+      <w:numFmt w:val="decimal"/>
+      <w:lvlText w:val="%1.%2.%3.%4.%5.%6"/>
+      <w:lvlJc w:val="left"/>
+      <w:pPr>
+        <w:ind w:left="1440" w:hanging="1440"/>
+      </w:pPr>
+      <w:rPr>
+        <w:rFonts w:hint="default"/>
+      </w:rPr>
+    </w:lvl>
+    <w:lvl w:ilvl="6">
+      <w:start w:val="1"/>
+      <w:numFmt w:val="decimal"/>
+      <w:lvlText w:val="%1.%2.%3.%4.%5.%6.%7"/>
+      <w:lvlJc w:val="left"/>
+      <w:pPr>
+        <w:ind w:left="1440" w:hanging="1440"/>
+      </w:pPr>
+      <w:rPr>
+        <w:rFonts w:hint="default"/>
+      </w:rPr>
+    </w:lvl>
+    <w:lvl w:ilvl="7">
+      <w:start w:val="1"/>
+      <w:numFmt w:val="decimal"/>
+      <w:lvlText w:val="%1.%2.%3.%4.%5.%6.%7.%8"/>
+      <w:lvlJc w:val="left"/>
+      <w:pPr>
+        <w:ind w:left="1800" w:hanging="1800"/>
+      </w:pPr>
+      <w:rPr>
+        <w:rFonts w:hint="default"/>
+      </w:rPr>
+    </w:lvl>
+    <w:lvl w:ilvl="8">
+      <w:start w:val="1"/>
+      <w:numFmt w:val="decimal"/>
+      <w:lvlText w:val="%1.%2.%3.%4.%5.%6.%7.%8.%9"/>
+      <w:lvlJc w:val="left"/>
+      <w:pPr>
+        <w:ind w:left="1800" w:hanging="1800"/>
+      </w:pPr>
+      <w:rPr>
+        <w:rFonts w:hint="default"/>
+      </w:rPr>
+    </w:lvl>
+  </w:abstractNum>
+  <w:abstractNum w:abstractNumId="2" w15:restartNumberingAfterBreak="0">
     <w:nsid w:val="475C4C41"/>
     <w:multiLevelType w:val="multilevel"/>
     <w:tmpl w:val="482AEA40"/>
@@ -296,8 +994,121 @@
       </w:pPr>
     </w:lvl>
   </w:abstractNum>
+  <w:abstractNum w:abstractNumId="3" w15:restartNumberingAfterBreak="0">
+    <w:nsid w:val="5D926E44"/>
+    <w:multiLevelType w:val="multilevel"/>
+    <w:tmpl w:val="FC587C60"/>
+    <w:lvl w:ilvl="0">
+      <w:start w:val="2"/>
+      <w:numFmt w:val="decimal"/>
+      <w:lvlText w:val="%1"/>
+      <w:lvlJc w:val="left"/>
+      <w:pPr>
+        <w:ind w:left="360" w:hanging="360"/>
+      </w:pPr>
+      <w:rPr>
+        <w:rFonts w:hint="default"/>
+      </w:rPr>
+    </w:lvl>
+    <w:lvl w:ilvl="1">
+      <w:start w:val="1"/>
+      <w:numFmt w:val="decimal"/>
+      <w:lvlText w:val="%1.%2"/>
+      <w:lvlJc w:val="left"/>
+      <w:pPr>
+        <w:ind w:left="360" w:hanging="360"/>
+      </w:pPr>
+      <w:rPr>
+        <w:rFonts w:hint="default"/>
+      </w:rPr>
+    </w:lvl>
+    <w:lvl w:ilvl="2">
+      <w:start w:val="1"/>
+      <w:numFmt w:val="decimal"/>
+      <w:lvlText w:val="%1.%2.%3"/>
+      <w:lvlJc w:val="left"/>
+      <w:pPr>
+        <w:ind w:left="720" w:hanging="720"/>
+      </w:pPr>
+      <w:rPr>
+        <w:rFonts w:hint="default"/>
+      </w:rPr>
+    </w:lvl>
+    <w:lvl w:ilvl="3">
+      <w:start w:val="1"/>
+      <w:numFmt w:val="decimal"/>
+      <w:lvlText w:val="%1.%2.%3.%4"/>
+      <w:lvlJc w:val="left"/>
+      <w:pPr>
+        <w:ind w:left="1080" w:hanging="1080"/>
+      </w:pPr>
+      <w:rPr>
+        <w:rFonts w:hint="default"/>
+      </w:rPr>
+    </w:lvl>
+    <w:lvl w:ilvl="4">
+      <w:start w:val="1"/>
+      <w:numFmt w:val="decimal"/>
+      <w:lvlText w:val="%1.%2.%3.%4.%5"/>
+      <w:lvlJc w:val="left"/>
+      <w:pPr>
+        <w:ind w:left="1080" w:hanging="1080"/>
+      </w:pPr>
+      <w:rPr>
+        <w:rFonts w:hint="default"/>
+      </w:rPr>
+    </w:lvl>
+    <w:lvl w:ilvl="5">
+      <w:start w:val="1"/>
+      <w:numFmt w:val="decimal"/>
+      <w:lvlText w:val="%1.%2.%3.%4.%5.%6"/>
+      <w:lvlJc w:val="left"/>
+      <w:pPr>
+        <w:ind w:left="1440" w:hanging="1440"/>
+      </w:pPr>
+      <w:rPr>
+        <w:rFonts w:hint="default"/>
+      </w:rPr>
+    </w:lvl>
+    <w:lvl w:ilvl="6">
+      <w:start w:val="1"/>
+      <w:numFmt w:val="decimal"/>
+      <w:lvlText w:val="%1.%2.%3.%4.%5.%6.%7"/>
+      <w:lvlJc w:val="left"/>
+      <w:pPr>
+        <w:ind w:left="1440" w:hanging="1440"/>
+      </w:pPr>
+      <w:rPr>
+        <w:rFonts w:hint="default"/>
+      </w:rPr>
+    </w:lvl>
+    <w:lvl w:ilvl="7">
+      <w:start w:val="1"/>
+      <w:numFmt w:val="decimal"/>
+      <w:lvlText w:val="%1.%2.%3.%4.%5.%6.%7.%8"/>
+      <w:lvlJc w:val="left"/>
+      <w:pPr>
+        <w:ind w:left="1800" w:hanging="1800"/>
+      </w:pPr>
+      <w:rPr>
+        <w:rFonts w:hint="default"/>
+      </w:rPr>
+    </w:lvl>
+    <w:lvl w:ilvl="8">
+      <w:start w:val="1"/>
+      <w:numFmt w:val="decimal"/>
+      <w:lvlText w:val="%1.%2.%3.%4.%5.%6.%7.%8.%9"/>
+      <w:lvlJc w:val="left"/>
+      <w:pPr>
+        <w:ind w:left="1800" w:hanging="1800"/>
+      </w:pPr>
+      <w:rPr>
+        <w:rFonts w:hint="default"/>
+      </w:rPr>
+    </w:lvl>
+  </w:abstractNum>
   <w:num w:numId="1">
-    <w:abstractNumId w:val="0"/>
+    <w:abstractNumId w:val="2"/>
     <w:lvlOverride w:ilvl="0">
       <w:startOverride w:val="1"/>
     </w:lvlOverride>
@@ -325,6 +1136,15 @@
     <w:lvlOverride w:ilvl="8">
       <w:startOverride w:val="1"/>
     </w:lvlOverride>
+  </w:num>
+  <w:num w:numId="2">
+    <w:abstractNumId w:val="1"/>
+  </w:num>
+  <w:num w:numId="3">
+    <w:abstractNumId w:val="3"/>
+  </w:num>
+  <w:num w:numId="4">
+    <w:abstractNumId w:val="0"/>
   </w:num>
 </w:numbering>
 </file>
@@ -765,6 +1585,50 @@
       <w:contextualSpacing/>
     </w:pPr>
   </w:style>
+  <w:style w:type="paragraph" w:styleId="Header">
+    <w:name w:val="header"/>
+    <w:basedOn w:val="Normal"/>
+    <w:link w:val="HeaderChar"/>
+    <w:uiPriority w:val="99"/>
+    <w:unhideWhenUsed/>
+    <w:rsid w:val="0012389C"/>
+    <w:pPr>
+      <w:tabs>
+        <w:tab w:val="center" w:pos="4680"/>
+        <w:tab w:val="right" w:pos="9360"/>
+      </w:tabs>
+      <w:spacing w:after="0" w:line="240" w:lineRule="auto"/>
+    </w:pPr>
+  </w:style>
+  <w:style w:type="character" w:customStyle="1" w:styleId="HeaderChar">
+    <w:name w:val="Header Char"/>
+    <w:basedOn w:val="DefaultParagraphFont"/>
+    <w:link w:val="Header"/>
+    <w:uiPriority w:val="99"/>
+    <w:rsid w:val="0012389C"/>
+  </w:style>
+  <w:style w:type="paragraph" w:styleId="Footer">
+    <w:name w:val="footer"/>
+    <w:basedOn w:val="Normal"/>
+    <w:link w:val="FooterChar"/>
+    <w:uiPriority w:val="99"/>
+    <w:unhideWhenUsed/>
+    <w:rsid w:val="0012389C"/>
+    <w:pPr>
+      <w:tabs>
+        <w:tab w:val="center" w:pos="4680"/>
+        <w:tab w:val="right" w:pos="9360"/>
+      </w:tabs>
+      <w:spacing w:after="0" w:line="240" w:lineRule="auto"/>
+    </w:pPr>
+  </w:style>
+  <w:style w:type="character" w:customStyle="1" w:styleId="FooterChar">
+    <w:name w:val="Footer Char"/>
+    <w:basedOn w:val="DefaultParagraphFont"/>
+    <w:link w:val="Footer"/>
+    <w:uiPriority w:val="99"/>
+    <w:rsid w:val="0012389C"/>
+  </w:style>
 </w:styles>
 </file>
 

</xml_diff>

<commit_message>
Added data flow diagram of some table
</commit_message>
<xml_diff>
--- a/project-book.docx
+++ b/project-book.docx
@@ -284,8 +284,6 @@
           <w:szCs w:val="24"/>
         </w:rPr>
       </w:pPr>
-      <w:bookmarkStart w:id="0" w:name="_GoBack"/>
-      <w:bookmarkEnd w:id="0"/>
       <w:r>
         <w:rPr>
           <w:b/>
@@ -340,6 +338,7 @@
         <w:pStyle w:val="ListParagraph"/>
         <w:ind w:left="360"/>
       </w:pPr>
+      <w:bookmarkStart w:id="0" w:name="_GoBack"/>
       <w:r>
         <w:pict>
           <v:shapetype id="_x0000_t75" coordsize="21600,21600" o:spt="75" o:preferrelative="t" path="m@4@5l@4@11@9@11@9@5xe" filled="f" stroked="f">
@@ -361,11 +360,12 @@
             <v:path o:extrusionok="f" gradientshapeok="t" o:connecttype="rect"/>
             <o:lock v:ext="edit" aspectratio="t"/>
           </v:shapetype>
-          <v:shape id="_x0000_i1025" type="#_x0000_t75" style="width:498.75pt;height:226.5pt">
+          <v:shape id="_x0000_i1025" type="#_x0000_t75" style="width:550.5pt;height:250.5pt">
             <v:imagedata r:id="rId7" o:title="0-level(DFD)1"/>
           </v:shape>
         </w:pict>
       </w:r>
+      <w:bookmarkEnd w:id="0"/>
     </w:p>
     <w:p>
       <w:pPr>
@@ -400,6 +400,24 @@
     </w:p>
     <w:p>
       <w:pPr>
+        <w:spacing w:line="259" w:lineRule="auto"/>
+        <w:rPr>
+          <w:b/>
+          <w:sz w:val="26"/>
+          <w:szCs w:val="26"/>
+        </w:rPr>
+      </w:pPr>
+      <w:r>
+        <w:rPr>
+          <w:b/>
+          <w:sz w:val="26"/>
+          <w:szCs w:val="26"/>
+        </w:rPr>
+        <w:br w:type="page"/>
+      </w:r>
+    </w:p>
+    <w:p>
+      <w:pPr>
         <w:pStyle w:val="ListParagraph"/>
         <w:numPr>
           <w:ilvl w:val="1"/>
@@ -417,6 +435,7 @@
           <w:sz w:val="26"/>
           <w:szCs w:val="26"/>
         </w:rPr>
+        <w:lastRenderedPageBreak/>
         <w:t>Data Dictionary</w:t>
       </w:r>
     </w:p>
@@ -424,20 +443,257 @@
       <w:pPr>
         <w:pStyle w:val="ListParagraph"/>
         <w:ind w:left="360"/>
-      </w:pPr>
-      <w:r>
-        <w:t>A</w:t>
-      </w:r>
-    </w:p>
-    <w:p>
-      <w:pPr>
-        <w:pStyle w:val="ListParagraph"/>
-        <w:ind w:left="360"/>
-        <w:rPr>
-          <w:b/>
-          <w:sz w:val="26"/>
-          <w:szCs w:val="26"/>
-        </w:rPr>
+        <w:rPr>
+          <w:b/>
+          <w:sz w:val="26"/>
+          <w:szCs w:val="26"/>
+        </w:rPr>
+      </w:pPr>
+    </w:p>
+    <w:p>
+      <w:pPr>
+        <w:pStyle w:val="ListParagraph"/>
+        <w:ind w:left="360"/>
+        <w:rPr>
+          <w:b/>
+          <w:sz w:val="26"/>
+          <w:szCs w:val="26"/>
+        </w:rPr>
+      </w:pPr>
+    </w:p>
+    <w:p>
+      <w:pPr>
+        <w:pStyle w:val="ListParagraph"/>
+        <w:ind w:left="360"/>
+      </w:pPr>
+      <w:r>
+        <w:rPr>
+          <w:noProof/>
+        </w:rPr>
+        <w:drawing>
+          <wp:inline distT="0" distB="0" distL="0" distR="0" wp14:anchorId="75860A63" wp14:editId="2DBAAF63">
+            <wp:extent cx="6858000" cy="2247900"/>
+            <wp:effectExtent l="0" t="0" r="0" b="0"/>
+            <wp:docPr id="1" name="Picture 1"/>
+            <wp:cNvGraphicFramePr>
+              <a:graphicFrameLocks xmlns:a="http://schemas.openxmlformats.org/drawingml/2006/main" noChangeAspect="1"/>
+            </wp:cNvGraphicFramePr>
+            <a:graphic xmlns:a="http://schemas.openxmlformats.org/drawingml/2006/main">
+              <a:graphicData uri="http://schemas.openxmlformats.org/drawingml/2006/picture">
+                <pic:pic xmlns:pic="http://schemas.openxmlformats.org/drawingml/2006/picture">
+                  <pic:nvPicPr>
+                    <pic:cNvPr id="1" name=""/>
+                    <pic:cNvPicPr/>
+                  </pic:nvPicPr>
+                  <pic:blipFill>
+                    <a:blip r:embed="rId9"/>
+                    <a:stretch>
+                      <a:fillRect/>
+                    </a:stretch>
+                  </pic:blipFill>
+                  <pic:spPr>
+                    <a:xfrm>
+                      <a:off x="0" y="0"/>
+                      <a:ext cx="6858000" cy="2247900"/>
+                    </a:xfrm>
+                    <a:prstGeom prst="rect">
+                      <a:avLst/>
+                    </a:prstGeom>
+                  </pic:spPr>
+                </pic:pic>
+              </a:graphicData>
+            </a:graphic>
+          </wp:inline>
+        </w:drawing>
+      </w:r>
+    </w:p>
+    <w:p>
+      <w:pPr>
+        <w:pStyle w:val="ListParagraph"/>
+        <w:ind w:left="360"/>
+      </w:pPr>
+    </w:p>
+    <w:p>
+      <w:pPr>
+        <w:pStyle w:val="ListParagraph"/>
+        <w:ind w:left="360"/>
+      </w:pPr>
+    </w:p>
+    <w:p>
+      <w:pPr>
+        <w:pStyle w:val="ListParagraph"/>
+        <w:ind w:left="360"/>
+        <w:rPr>
+          <w:b/>
+        </w:rPr>
+      </w:pPr>
+      <w:r>
+        <w:rPr>
+          <w:noProof/>
+        </w:rPr>
+        <w:drawing>
+          <wp:inline distT="0" distB="0" distL="0" distR="0" wp14:anchorId="205F88F9" wp14:editId="4FDAB9CA">
+            <wp:extent cx="6858000" cy="1181100"/>
+            <wp:effectExtent l="0" t="0" r="0" b="0"/>
+            <wp:docPr id="6" name="Picture 6"/>
+            <wp:cNvGraphicFramePr>
+              <a:graphicFrameLocks xmlns:a="http://schemas.openxmlformats.org/drawingml/2006/main" noChangeAspect="1"/>
+            </wp:cNvGraphicFramePr>
+            <a:graphic xmlns:a="http://schemas.openxmlformats.org/drawingml/2006/main">
+              <a:graphicData uri="http://schemas.openxmlformats.org/drawingml/2006/picture">
+                <pic:pic xmlns:pic="http://schemas.openxmlformats.org/drawingml/2006/picture">
+                  <pic:nvPicPr>
+                    <pic:cNvPr id="1" name=""/>
+                    <pic:cNvPicPr/>
+                  </pic:nvPicPr>
+                  <pic:blipFill>
+                    <a:blip r:embed="rId10"/>
+                    <a:stretch>
+                      <a:fillRect/>
+                    </a:stretch>
+                  </pic:blipFill>
+                  <pic:spPr>
+                    <a:xfrm>
+                      <a:off x="0" y="0"/>
+                      <a:ext cx="6858000" cy="1181100"/>
+                    </a:xfrm>
+                    <a:prstGeom prst="rect">
+                      <a:avLst/>
+                    </a:prstGeom>
+                  </pic:spPr>
+                </pic:pic>
+              </a:graphicData>
+            </a:graphic>
+          </wp:inline>
+        </w:drawing>
+      </w:r>
+    </w:p>
+    <w:p>
+      <w:pPr>
+        <w:pStyle w:val="ListParagraph"/>
+        <w:ind w:left="360"/>
+        <w:rPr>
+          <w:b/>
+        </w:rPr>
+      </w:pPr>
+    </w:p>
+    <w:p>
+      <w:pPr>
+        <w:pStyle w:val="ListParagraph"/>
+        <w:ind w:left="360"/>
+        <w:rPr>
+          <w:b/>
+        </w:rPr>
+      </w:pPr>
+    </w:p>
+    <w:p>
+      <w:pPr>
+        <w:pStyle w:val="ListParagraph"/>
+        <w:ind w:left="360"/>
+      </w:pPr>
+      <w:r>
+        <w:rPr>
+          <w:noProof/>
+        </w:rPr>
+        <w:drawing>
+          <wp:inline distT="0" distB="0" distL="0" distR="0" wp14:anchorId="7079E6C7" wp14:editId="3FE18FD1">
+            <wp:extent cx="6858000" cy="1960245"/>
+            <wp:effectExtent l="0" t="0" r="0" b="1905"/>
+            <wp:docPr id="4" name="Picture 4"/>
+            <wp:cNvGraphicFramePr>
+              <a:graphicFrameLocks xmlns:a="http://schemas.openxmlformats.org/drawingml/2006/main" noChangeAspect="1"/>
+            </wp:cNvGraphicFramePr>
+            <a:graphic xmlns:a="http://schemas.openxmlformats.org/drawingml/2006/main">
+              <a:graphicData uri="http://schemas.openxmlformats.org/drawingml/2006/picture">
+                <pic:pic xmlns:pic="http://schemas.openxmlformats.org/drawingml/2006/picture">
+                  <pic:nvPicPr>
+                    <pic:cNvPr id="1" name=""/>
+                    <pic:cNvPicPr/>
+                  </pic:nvPicPr>
+                  <pic:blipFill>
+                    <a:blip r:embed="rId11"/>
+                    <a:stretch>
+                      <a:fillRect/>
+                    </a:stretch>
+                  </pic:blipFill>
+                  <pic:spPr>
+                    <a:xfrm>
+                      <a:off x="0" y="0"/>
+                      <a:ext cx="6858000" cy="1960245"/>
+                    </a:xfrm>
+                    <a:prstGeom prst="rect">
+                      <a:avLst/>
+                    </a:prstGeom>
+                  </pic:spPr>
+                </pic:pic>
+              </a:graphicData>
+            </a:graphic>
+          </wp:inline>
+        </w:drawing>
+      </w:r>
+    </w:p>
+    <w:p>
+      <w:pPr>
+        <w:pStyle w:val="ListParagraph"/>
+        <w:ind w:left="360"/>
+      </w:pPr>
+    </w:p>
+    <w:p>
+      <w:pPr>
+        <w:pStyle w:val="ListParagraph"/>
+        <w:ind w:left="360"/>
+      </w:pPr>
+    </w:p>
+    <w:p>
+      <w:pPr>
+        <w:pStyle w:val="ListParagraph"/>
+        <w:ind w:left="360"/>
+      </w:pPr>
+      <w:r>
+        <w:rPr>
+          <w:noProof/>
+        </w:rPr>
+        <w:drawing>
+          <wp:inline distT="0" distB="0" distL="0" distR="0" wp14:anchorId="2BF73A3E" wp14:editId="3C894EDD">
+            <wp:extent cx="6858000" cy="1807210"/>
+            <wp:effectExtent l="0" t="0" r="0" b="2540"/>
+            <wp:docPr id="5" name="Picture 5"/>
+            <wp:cNvGraphicFramePr>
+              <a:graphicFrameLocks xmlns:a="http://schemas.openxmlformats.org/drawingml/2006/main" noChangeAspect="1"/>
+            </wp:cNvGraphicFramePr>
+            <a:graphic xmlns:a="http://schemas.openxmlformats.org/drawingml/2006/main">
+              <a:graphicData uri="http://schemas.openxmlformats.org/drawingml/2006/picture">
+                <pic:pic xmlns:pic="http://schemas.openxmlformats.org/drawingml/2006/picture">
+                  <pic:nvPicPr>
+                    <pic:cNvPr id="1" name=""/>
+                    <pic:cNvPicPr/>
+                  </pic:nvPicPr>
+                  <pic:blipFill>
+                    <a:blip r:embed="rId12"/>
+                    <a:stretch>
+                      <a:fillRect/>
+                    </a:stretch>
+                  </pic:blipFill>
+                  <pic:spPr>
+                    <a:xfrm>
+                      <a:off x="0" y="0"/>
+                      <a:ext cx="6858000" cy="1807210"/>
+                    </a:xfrm>
+                    <a:prstGeom prst="rect">
+                      <a:avLst/>
+                    </a:prstGeom>
+                  </pic:spPr>
+                </pic:pic>
+              </a:graphicData>
+            </a:graphic>
+          </wp:inline>
+        </w:drawing>
+      </w:r>
+    </w:p>
+    <w:p>
+      <w:pPr>
+        <w:pStyle w:val="ListParagraph"/>
+        <w:ind w:left="360"/>
       </w:pPr>
     </w:p>
     <w:p>
@@ -459,7 +715,6 @@
           <w:sz w:val="26"/>
           <w:szCs w:val="26"/>
         </w:rPr>
-        <w:lastRenderedPageBreak/>
         <w:t>Structured English</w:t>
       </w:r>
     </w:p>

</xml_diff>